<commit_message>
Update Forget You, Hey Soul Sister, and Lucky tabs
</commit_message>
<xml_diff>
--- a/files/Hey_Soul_Sister__Train.docx
+++ b/files/Hey_Soul_Sister__Train.docx
@@ -342,7 +342,7 @@
                                     </pic:cNvPicPr>
                                   </pic:nvPicPr>
                                   <pic:blipFill>
-                                    <a:blip r:embed="rId7">
+                                    <a:blip r:embed="rId11">
                                       <a:extLst>
                                         <a:ext uri="{28A0092B-C50C-407E-A947-70E740481C1C}">
                                           <a14:useLocalDpi xmlns:a14="http://schemas.microsoft.com/office/drawing/2010/main" val="0"/>
@@ -395,7 +395,7 @@
                                     </pic:cNvPicPr>
                                   </pic:nvPicPr>
                                   <pic:blipFill>
-                                    <a:blip r:embed="rId8">
+                                    <a:blip r:embed="rId12">
                                       <a:extLst>
                                         <a:ext uri="{28A0092B-C50C-407E-A947-70E740481C1C}">
                                           <a14:useLocalDpi xmlns:a14="http://schemas.microsoft.com/office/drawing/2010/main" val="0"/>
@@ -448,7 +448,7 @@
                                     </pic:cNvPicPr>
                                   </pic:nvPicPr>
                                   <pic:blipFill>
-                                    <a:blip r:embed="rId9">
+                                    <a:blip r:embed="rId13">
                                       <a:extLst>
                                         <a:ext uri="{28A0092B-C50C-407E-A947-70E740481C1C}">
                                           <a14:useLocalDpi xmlns:a14="http://schemas.microsoft.com/office/drawing/2010/main" val="0"/>
@@ -501,7 +501,7 @@
                                     </pic:cNvPicPr>
                                   </pic:nvPicPr>
                                   <pic:blipFill>
-                                    <a:blip r:embed="rId10">
+                                    <a:blip r:embed="rId14">
                                       <a:extLst>
                                         <a:ext uri="{28A0092B-C50C-407E-A947-70E740481C1C}">
                                           <a14:useLocalDpi xmlns:a14="http://schemas.microsoft.com/office/drawing/2010/main" val="0"/>
@@ -620,8 +620,6 @@
         </w:rPr>
         <w:t>U</w:t>
       </w:r>
-      <w:bookmarkStart w:id="0" w:name="_GoBack"/>
-      <w:bookmarkEnd w:id="0"/>
     </w:p>
     <w:p>
       <w:pPr>
@@ -736,18 +734,874 @@
           <w:sz w:val="24"/>
           <w:szCs w:val="24"/>
         </w:rPr>
-        <w:t xml:space="preserve">                      C                         G               </w:t>
-      </w:r>
-      <w:proofErr w:type="gramStart"/>
-      <w:r>
-        <w:rPr>
-          <w:rFonts w:ascii="Courier" w:hAnsi="Courier" w:cs="Menlo Regular"/>
-          <w:sz w:val="24"/>
-          <w:szCs w:val="24"/>
-        </w:rPr>
-        <w:t>Am  F</w:t>
-      </w:r>
-      <w:proofErr w:type="gramEnd"/>
+        <w:t xml:space="preserve">                      C                         G               Am  F </w:t>
+      </w:r>
+      <w:r>
+        <w:rPr>
+          <w:rFonts w:ascii="Courier" w:hAnsi="Courier" w:cs="Menlo Regular"/>
+          <w:sz w:val="24"/>
+          <w:szCs w:val="24"/>
+        </w:rPr>
+        <w:t xml:space="preserve">- </w:t>
+      </w:r>
+      <w:r>
+        <w:rPr>
+          <w:rFonts w:ascii="Courier" w:hAnsi="Courier" w:cs="Menlo Regular"/>
+          <w:sz w:val="24"/>
+          <w:szCs w:val="24"/>
+        </w:rPr>
+        <w:t>G</w:t>
+      </w:r>
+    </w:p>
+    <w:p>
+      <w:pPr>
+        <w:pStyle w:val="NoSpacing"/>
+        <w:rPr>
+          <w:rFonts w:ascii="Courier" w:hAnsi="Courier" w:cs="Menlo Regular"/>
+          <w:sz w:val="24"/>
+          <w:szCs w:val="24"/>
+        </w:rPr>
+      </w:pPr>
+      <w:r>
+        <w:rPr>
+          <w:rFonts w:ascii="Courier" w:hAnsi="Courier" w:cs="Menlo Regular"/>
+          <w:sz w:val="24"/>
+          <w:szCs w:val="24"/>
+        </w:rPr>
+        <w:t>I knew I wouldn't for-get you and so I went and let you blow my mind</w:t>
+      </w:r>
+    </w:p>
+    <w:p>
+      <w:pPr>
+        <w:pStyle w:val="NoSpacing"/>
+        <w:rPr>
+          <w:rFonts w:ascii="Courier" w:hAnsi="Courier" w:cs="Menlo Regular"/>
+          <w:sz w:val="24"/>
+          <w:szCs w:val="24"/>
+        </w:rPr>
+      </w:pPr>
+      <w:r>
+        <w:rPr>
+          <w:rFonts w:ascii="Courier" w:hAnsi="Courier" w:cs="Menlo Regular"/>
+          <w:sz w:val="24"/>
+          <w:szCs w:val="24"/>
+        </w:rPr>
+        <w:t xml:space="preserve">     C              G                           Am            F</w:t>
+      </w:r>
+    </w:p>
+    <w:p>
+      <w:pPr>
+        <w:pStyle w:val="NoSpacing"/>
+        <w:rPr>
+          <w:rFonts w:ascii="Courier" w:hAnsi="Courier" w:cs="Menlo Regular"/>
+          <w:sz w:val="24"/>
+          <w:szCs w:val="24"/>
+        </w:rPr>
+      </w:pPr>
+      <w:r>
+        <w:rPr>
+          <w:rFonts w:ascii="Courier" w:hAnsi="Courier" w:cs="Menlo Regular"/>
+          <w:sz w:val="24"/>
+          <w:szCs w:val="24"/>
+        </w:rPr>
+        <w:t>Your sweet moonbeam   the smell of you in every single dream I dream</w:t>
+      </w:r>
+    </w:p>
+    <w:p>
+      <w:pPr>
+        <w:pStyle w:val="NoSpacing"/>
+        <w:rPr>
+          <w:rFonts w:ascii="Courier" w:hAnsi="Courier" w:cs="Menlo Regular"/>
+          <w:sz w:val="24"/>
+          <w:szCs w:val="24"/>
+        </w:rPr>
+      </w:pPr>
+      <w:r>
+        <w:rPr>
+          <w:rFonts w:ascii="Courier" w:hAnsi="Courier" w:cs="Menlo Regular"/>
+          <w:sz w:val="24"/>
+          <w:szCs w:val="24"/>
+        </w:rPr>
+        <w:t xml:space="preserve">                   C                    </w:t>
+      </w:r>
+    </w:p>
+    <w:p>
+      <w:pPr>
+        <w:pStyle w:val="NoSpacing"/>
+        <w:rPr>
+          <w:rFonts w:ascii="Courier" w:hAnsi="Courier" w:cs="Menlo Regular"/>
+          <w:sz w:val="24"/>
+          <w:szCs w:val="24"/>
+        </w:rPr>
+      </w:pPr>
+      <w:r>
+        <w:rPr>
+          <w:rFonts w:ascii="Courier" w:hAnsi="Courier" w:cs="Menlo Regular"/>
+          <w:sz w:val="24"/>
+          <w:szCs w:val="24"/>
+        </w:rPr>
+        <w:t xml:space="preserve">I knew when we col-lided you're the one </w:t>
+      </w:r>
+    </w:p>
+    <w:p>
+      <w:pPr>
+        <w:pStyle w:val="NoSpacing"/>
+        <w:rPr>
+          <w:rFonts w:ascii="Courier" w:hAnsi="Courier" w:cs="Menlo Regular"/>
+          <w:sz w:val="24"/>
+          <w:szCs w:val="24"/>
+        </w:rPr>
+      </w:pPr>
+      <w:r>
+        <w:rPr>
+          <w:rFonts w:ascii="Courier" w:hAnsi="Courier" w:cs="Menlo Regular"/>
+          <w:sz w:val="24"/>
+          <w:szCs w:val="24"/>
+        </w:rPr>
+        <w:t xml:space="preserve">          G                     Am </w:t>
+      </w:r>
+      <w:r>
+        <w:rPr>
+          <w:rFonts w:ascii="Courier" w:hAnsi="Courier" w:cs="Menlo Regular"/>
+          <w:sz w:val="24"/>
+          <w:szCs w:val="24"/>
+        </w:rPr>
+        <w:t xml:space="preserve">   </w:t>
+      </w:r>
+      <w:r>
+        <w:rPr>
+          <w:rFonts w:ascii="Courier" w:hAnsi="Courier" w:cs="Menlo Regular"/>
+          <w:sz w:val="24"/>
+          <w:szCs w:val="24"/>
+        </w:rPr>
+        <w:t xml:space="preserve">F </w:t>
+      </w:r>
+      <w:r>
+        <w:rPr>
+          <w:rFonts w:ascii="Courier" w:hAnsi="Courier" w:cs="Menlo Regular"/>
+          <w:sz w:val="24"/>
+          <w:szCs w:val="24"/>
+        </w:rPr>
+        <w:t xml:space="preserve">- </w:t>
+      </w:r>
+      <w:r>
+        <w:rPr>
+          <w:rFonts w:ascii="Courier" w:hAnsi="Courier" w:cs="Menlo Regular"/>
+          <w:sz w:val="24"/>
+          <w:szCs w:val="24"/>
+        </w:rPr>
+        <w:t xml:space="preserve">G </w:t>
+      </w:r>
+    </w:p>
+    <w:p>
+      <w:pPr>
+        <w:pStyle w:val="NoSpacing"/>
+        <w:rPr>
+          <w:rFonts w:ascii="Courier" w:hAnsi="Courier" w:cs="Menlo Regular"/>
+          <w:sz w:val="24"/>
+          <w:szCs w:val="24"/>
+        </w:rPr>
+      </w:pPr>
+      <w:r>
+        <w:rPr>
+          <w:rFonts w:ascii="Courier" w:hAnsi="Courier" w:cs="Menlo Regular"/>
+          <w:sz w:val="24"/>
+          <w:szCs w:val="24"/>
+        </w:rPr>
+        <w:t>I have de-cided who's one of my kind</w:t>
+      </w:r>
+    </w:p>
+    <w:p>
+      <w:pPr>
+        <w:pStyle w:val="NoSpacing"/>
+        <w:rPr>
+          <w:rFonts w:ascii="Courier" w:hAnsi="Courier" w:cs="Menlo Regular"/>
+          <w:sz w:val="24"/>
+          <w:szCs w:val="24"/>
+        </w:rPr>
+      </w:pPr>
+      <w:r>
+        <w:rPr>
+          <w:rFonts w:ascii="Courier" w:hAnsi="Courier" w:cs="Menlo Regular"/>
+          <w:sz w:val="24"/>
+          <w:szCs w:val="24"/>
+        </w:rPr>
+        <w:t xml:space="preserve"> </w:t>
+      </w:r>
+    </w:p>
+    <w:p>
+      <w:pPr>
+        <w:pStyle w:val="NoSpacing"/>
+        <w:pBdr>
+          <w:top w:val="single" w:sz="4" w:space="1" w:color="auto"/>
+          <w:left w:val="single" w:sz="4" w:space="4" w:color="auto"/>
+          <w:bottom w:val="single" w:sz="4" w:space="1" w:color="auto"/>
+          <w:right w:val="single" w:sz="4" w:space="4" w:color="auto"/>
+        </w:pBdr>
+        <w:rPr>
+          <w:rFonts w:ascii="Courier" w:hAnsi="Courier" w:cs="Menlo Regular"/>
+          <w:b/>
+          <w:sz w:val="24"/>
+          <w:szCs w:val="24"/>
+        </w:rPr>
+      </w:pPr>
+      <w:r>
+        <w:rPr>
+          <w:rFonts w:ascii="Courier" w:hAnsi="Courier" w:cs="Menlo Regular"/>
+          <w:b/>
+          <w:sz w:val="24"/>
+          <w:szCs w:val="24"/>
+        </w:rPr>
+        <w:t>[Chorus]</w:t>
+      </w:r>
+    </w:p>
+    <w:p>
+      <w:pPr>
+        <w:pStyle w:val="NoSpacing"/>
+        <w:pBdr>
+          <w:top w:val="single" w:sz="4" w:space="1" w:color="auto"/>
+          <w:left w:val="single" w:sz="4" w:space="4" w:color="auto"/>
+          <w:bottom w:val="single" w:sz="4" w:space="1" w:color="auto"/>
+          <w:right w:val="single" w:sz="4" w:space="4" w:color="auto"/>
+        </w:pBdr>
+        <w:rPr>
+          <w:rFonts w:ascii="Courier" w:hAnsi="Courier" w:cs="Menlo Regular"/>
+          <w:sz w:val="24"/>
+          <w:szCs w:val="24"/>
+        </w:rPr>
+      </w:pPr>
+      <w:r>
+        <w:rPr>
+          <w:rFonts w:ascii="Courier" w:hAnsi="Courier" w:cs="Menlo Regular"/>
+          <w:sz w:val="24"/>
+          <w:szCs w:val="24"/>
+        </w:rPr>
+        <w:t xml:space="preserve">F        </w:t>
+      </w:r>
+      <w:r>
+        <w:rPr>
+          <w:rFonts w:ascii="Courier" w:hAnsi="Courier" w:cs="Menlo Regular"/>
+          <w:sz w:val="24"/>
+          <w:szCs w:val="24"/>
+        </w:rPr>
+        <w:t xml:space="preserve">       G         -</w:t>
+      </w:r>
+      <w:r>
+        <w:rPr>
+          <w:rFonts w:ascii="Courier" w:hAnsi="Courier" w:cs="Menlo Regular"/>
+          <w:sz w:val="24"/>
+          <w:szCs w:val="24"/>
+        </w:rPr>
+        <w:t xml:space="preserve">       C       </w:t>
+      </w:r>
+      <w:r>
+        <w:rPr>
+          <w:rFonts w:ascii="Courier" w:hAnsi="Courier" w:cs="Menlo Regular"/>
+          <w:sz w:val="24"/>
+          <w:szCs w:val="24"/>
+        </w:rPr>
+        <w:t xml:space="preserve">      F</w:t>
+      </w:r>
+      <w:r>
+        <w:rPr>
+          <w:rFonts w:ascii="Courier" w:hAnsi="Courier" w:cs="Menlo Regular"/>
+          <w:sz w:val="24"/>
+          <w:szCs w:val="24"/>
+        </w:rPr>
+        <w:t xml:space="preserve">     </w:t>
+      </w:r>
+    </w:p>
+    <w:p>
+      <w:pPr>
+        <w:pStyle w:val="NoSpacing"/>
+        <w:pBdr>
+          <w:top w:val="single" w:sz="4" w:space="1" w:color="auto"/>
+          <w:left w:val="single" w:sz="4" w:space="4" w:color="auto"/>
+          <w:bottom w:val="single" w:sz="4" w:space="1" w:color="auto"/>
+          <w:right w:val="single" w:sz="4" w:space="4" w:color="auto"/>
+        </w:pBdr>
+        <w:rPr>
+          <w:rFonts w:ascii="Courier" w:hAnsi="Courier" w:cs="Menlo Regular"/>
+          <w:sz w:val="24"/>
+          <w:szCs w:val="24"/>
+        </w:rPr>
+      </w:pPr>
+      <w:r>
+        <w:rPr>
+          <w:rFonts w:ascii="Courier" w:hAnsi="Courier" w:cs="Menlo Regular"/>
+          <w:sz w:val="24"/>
+          <w:szCs w:val="24"/>
+        </w:rPr>
+        <w:t>Hey soul sister ain't that mister mister on the radio stereo</w:t>
+      </w:r>
+    </w:p>
+    <w:p>
+      <w:pPr>
+        <w:pStyle w:val="NoSpacing"/>
+        <w:pBdr>
+          <w:top w:val="single" w:sz="4" w:space="1" w:color="auto"/>
+          <w:left w:val="single" w:sz="4" w:space="4" w:color="auto"/>
+          <w:bottom w:val="single" w:sz="4" w:space="1" w:color="auto"/>
+          <w:right w:val="single" w:sz="4" w:space="4" w:color="auto"/>
+        </w:pBdr>
+        <w:rPr>
+          <w:rFonts w:ascii="Courier" w:hAnsi="Courier" w:cs="Menlo Regular"/>
+          <w:sz w:val="24"/>
+          <w:szCs w:val="24"/>
+        </w:rPr>
+      </w:pPr>
+      <w:r>
+        <w:rPr>
+          <w:rFonts w:ascii="Courier" w:hAnsi="Courier" w:cs="Menlo Regular"/>
+          <w:sz w:val="24"/>
+          <w:szCs w:val="24"/>
+        </w:rPr>
+        <w:t xml:space="preserve">    G        -</w:t>
+      </w:r>
+      <w:r>
+        <w:rPr>
+          <w:rFonts w:ascii="Courier" w:hAnsi="Courier" w:cs="Menlo Regular"/>
+          <w:sz w:val="24"/>
+          <w:szCs w:val="24"/>
+        </w:rPr>
+        <w:t xml:space="preserve">       </w:t>
+      </w:r>
+      <w:r>
+        <w:rPr>
+          <w:rFonts w:ascii="Courier" w:hAnsi="Courier" w:cs="Menlo Regular"/>
+          <w:sz w:val="24"/>
+          <w:szCs w:val="24"/>
+        </w:rPr>
+        <w:t xml:space="preserve">  C        </w:t>
+      </w:r>
+    </w:p>
+    <w:p>
+      <w:pPr>
+        <w:pStyle w:val="NoSpacing"/>
+        <w:pBdr>
+          <w:top w:val="single" w:sz="4" w:space="1" w:color="auto"/>
+          <w:left w:val="single" w:sz="4" w:space="4" w:color="auto"/>
+          <w:bottom w:val="single" w:sz="4" w:space="1" w:color="auto"/>
+          <w:right w:val="single" w:sz="4" w:space="4" w:color="auto"/>
+        </w:pBdr>
+        <w:rPr>
+          <w:rFonts w:ascii="Courier" w:hAnsi="Courier" w:cs="Menlo Regular"/>
+          <w:sz w:val="24"/>
+          <w:szCs w:val="24"/>
+        </w:rPr>
+      </w:pPr>
+      <w:r>
+        <w:rPr>
+          <w:rFonts w:ascii="Courier" w:hAnsi="Courier" w:cs="Menlo Regular"/>
+          <w:sz w:val="24"/>
+          <w:szCs w:val="24"/>
+        </w:rPr>
+        <w:t>The way you move ain</w:t>
+      </w:r>
+      <w:r>
+        <w:rPr>
+          <w:rFonts w:ascii="Courier" w:hAnsi="Courier" w:cs="Menlo Regular"/>
+          <w:sz w:val="24"/>
+          <w:szCs w:val="24"/>
+        </w:rPr>
+        <w:t>’</w:t>
+      </w:r>
+      <w:r>
+        <w:rPr>
+          <w:rFonts w:ascii="Courier" w:hAnsi="Courier" w:cs="Menlo Regular"/>
+          <w:sz w:val="24"/>
+          <w:szCs w:val="24"/>
+        </w:rPr>
+        <w:t>t fair you know</w:t>
+      </w:r>
+    </w:p>
+    <w:p>
+      <w:pPr>
+        <w:pStyle w:val="NoSpacing"/>
+        <w:pBdr>
+          <w:top w:val="single" w:sz="4" w:space="1" w:color="auto"/>
+          <w:left w:val="single" w:sz="4" w:space="4" w:color="auto"/>
+          <w:bottom w:val="single" w:sz="4" w:space="1" w:color="auto"/>
+          <w:right w:val="single" w:sz="4" w:space="4" w:color="auto"/>
+        </w:pBdr>
+        <w:rPr>
+          <w:rFonts w:ascii="Courier" w:hAnsi="Courier" w:cs="Menlo Regular"/>
+          <w:sz w:val="24"/>
+          <w:szCs w:val="24"/>
+        </w:rPr>
+      </w:pPr>
+      <w:r>
+        <w:rPr>
+          <w:rFonts w:ascii="Courier" w:hAnsi="Courier" w:cs="Menlo Regular"/>
+          <w:sz w:val="24"/>
+          <w:szCs w:val="24"/>
+        </w:rPr>
+        <w:t xml:space="preserve">F       </w:t>
+      </w:r>
+      <w:r>
+        <w:rPr>
+          <w:rFonts w:ascii="Courier" w:hAnsi="Courier" w:cs="Menlo Regular"/>
+          <w:sz w:val="24"/>
+          <w:szCs w:val="24"/>
+        </w:rPr>
+        <w:t xml:space="preserve"> </w:t>
+      </w:r>
+      <w:r>
+        <w:rPr>
+          <w:rFonts w:ascii="Courier" w:hAnsi="Courier" w:cs="Menlo Regular"/>
+          <w:sz w:val="24"/>
+          <w:szCs w:val="24"/>
+        </w:rPr>
+        <w:t xml:space="preserve">       G       -</w:t>
+      </w:r>
+      <w:r>
+        <w:rPr>
+          <w:rFonts w:ascii="Courier" w:hAnsi="Courier" w:cs="Menlo Regular"/>
+          <w:sz w:val="24"/>
+          <w:szCs w:val="24"/>
+        </w:rPr>
+        <w:t xml:space="preserve">       C       </w:t>
+      </w:r>
+      <w:r>
+        <w:rPr>
+          <w:rFonts w:ascii="Courier" w:hAnsi="Courier" w:cs="Menlo Regular"/>
+          <w:sz w:val="24"/>
+          <w:szCs w:val="24"/>
+        </w:rPr>
+        <w:t xml:space="preserve">      F         </w:t>
+      </w:r>
+      <w:r>
+        <w:rPr>
+          <w:rFonts w:ascii="Courier" w:hAnsi="Courier" w:cs="Menlo Regular"/>
+          <w:sz w:val="24"/>
+          <w:szCs w:val="24"/>
+        </w:rPr>
+        <w:t xml:space="preserve"> </w:t>
+      </w:r>
+      <w:r>
+        <w:rPr>
+          <w:rFonts w:ascii="Courier" w:hAnsi="Courier" w:cs="Menlo Regular"/>
+          <w:sz w:val="24"/>
+          <w:szCs w:val="24"/>
+        </w:rPr>
+        <w:t xml:space="preserve">  </w:t>
+      </w:r>
+      <w:r>
+        <w:rPr>
+          <w:rFonts w:ascii="Courier" w:hAnsi="Courier" w:cs="Menlo Regular"/>
+          <w:sz w:val="24"/>
+          <w:szCs w:val="24"/>
+        </w:rPr>
+        <w:t xml:space="preserve">  </w:t>
+      </w:r>
+      <w:r>
+        <w:rPr>
+          <w:rFonts w:ascii="Courier" w:hAnsi="Courier" w:cs="Menlo Regular"/>
+          <w:sz w:val="24"/>
+          <w:szCs w:val="24"/>
+        </w:rPr>
+        <w:t>G</w:t>
+      </w:r>
+      <w:r>
+        <w:rPr>
+          <w:rFonts w:ascii="Courier" w:hAnsi="Courier" w:cs="Menlo Regular"/>
+          <w:sz w:val="24"/>
+          <w:szCs w:val="24"/>
+        </w:rPr>
+        <w:t xml:space="preserve">    C</w:t>
+      </w:r>
+    </w:p>
+    <w:p>
+      <w:pPr>
+        <w:pStyle w:val="NoSpacing"/>
+        <w:pBdr>
+          <w:top w:val="single" w:sz="4" w:space="1" w:color="auto"/>
+          <w:left w:val="single" w:sz="4" w:space="4" w:color="auto"/>
+          <w:bottom w:val="single" w:sz="4" w:space="1" w:color="auto"/>
+          <w:right w:val="single" w:sz="4" w:space="4" w:color="auto"/>
+        </w:pBdr>
+        <w:rPr>
+          <w:rFonts w:ascii="Courier" w:hAnsi="Courier" w:cs="Menlo Regular"/>
+          <w:sz w:val="24"/>
+          <w:szCs w:val="24"/>
+        </w:rPr>
+      </w:pPr>
+      <w:r>
+        <w:rPr>
+          <w:rFonts w:ascii="Courier" w:hAnsi="Courier" w:cs="Menlo Regular"/>
+          <w:sz w:val="24"/>
+          <w:szCs w:val="24"/>
+        </w:rPr>
+        <w:t>Hey soul sister I don't wan</w:t>
+      </w:r>
+      <w:r>
+        <w:rPr>
+          <w:rFonts w:ascii="Courier" w:hAnsi="Courier" w:cs="Menlo Regular"/>
+          <w:sz w:val="24"/>
+          <w:szCs w:val="24"/>
+        </w:rPr>
+        <w:t>t to miss a single thing you do</w:t>
+      </w:r>
+      <w:r>
+        <w:rPr>
+          <w:rFonts w:ascii="Courier" w:hAnsi="Courier" w:cs="Menlo Regular"/>
+          <w:sz w:val="24"/>
+          <w:szCs w:val="24"/>
+        </w:rPr>
+        <w:t>-o-o</w:t>
+      </w:r>
+      <w:r>
+        <w:rPr>
+          <w:rFonts w:ascii="Courier" w:hAnsi="Courier" w:cs="Menlo Regular"/>
+          <w:sz w:val="24"/>
+          <w:szCs w:val="24"/>
+        </w:rPr>
+        <w:t xml:space="preserve"> </w:t>
+      </w:r>
+      <w:r>
+        <w:rPr>
+          <w:rFonts w:ascii="Courier" w:hAnsi="Courier" w:cs="Menlo Regular"/>
+          <w:sz w:val="24"/>
+          <w:szCs w:val="24"/>
+        </w:rPr>
+        <w:t>to-night</w:t>
+      </w:r>
+    </w:p>
+    <w:p>
+      <w:pPr>
+        <w:pStyle w:val="NoSpacing"/>
+        <w:rPr>
+          <w:rFonts w:ascii="Courier" w:hAnsi="Courier" w:cs="Menlo Regular"/>
+          <w:sz w:val="24"/>
+          <w:szCs w:val="24"/>
+        </w:rPr>
+      </w:pPr>
+    </w:p>
+    <w:p>
+      <w:pPr>
+        <w:pStyle w:val="NoSpacing"/>
+        <w:rPr>
+          <w:rFonts w:ascii="Courier" w:hAnsi="Courier" w:cs="Menlo Regular"/>
+          <w:sz w:val="24"/>
+          <w:szCs w:val="24"/>
+        </w:rPr>
+      </w:pPr>
+      <w:r>
+        <w:rPr>
+          <w:rFonts w:ascii="Courier" w:hAnsi="Courier" w:cs="Menlo Regular"/>
+          <w:sz w:val="24"/>
+          <w:szCs w:val="24"/>
+        </w:rPr>
+        <w:t xml:space="preserve">    G                Am              F</w:t>
+      </w:r>
+    </w:p>
+    <w:p>
+      <w:pPr>
+        <w:pStyle w:val="NoSpacing"/>
+        <w:rPr>
+          <w:rFonts w:ascii="Courier" w:hAnsi="Courier" w:cs="Menlo Regular"/>
+          <w:sz w:val="24"/>
+          <w:szCs w:val="24"/>
+        </w:rPr>
+      </w:pPr>
+      <w:r>
+        <w:rPr>
+          <w:rFonts w:ascii="Courier" w:hAnsi="Courier" w:cs="Menlo Regular"/>
+          <w:sz w:val="24"/>
+          <w:szCs w:val="24"/>
+        </w:rPr>
+        <w:t>Hey-ay, H</w:t>
+      </w:r>
+      <w:r>
+        <w:rPr>
+          <w:rFonts w:ascii="Courier" w:hAnsi="Courier" w:cs="Menlo Regular"/>
+          <w:sz w:val="24"/>
+          <w:szCs w:val="24"/>
+        </w:rPr>
+        <w:t>ey-ay-AY-ay-ay, Hey-ay-AY-ay-ay</w:t>
+      </w:r>
+      <w:r>
+        <w:rPr>
+          <w:rFonts w:ascii="Courier" w:hAnsi="Courier" w:cs="Menlo Regular"/>
+          <w:sz w:val="24"/>
+          <w:szCs w:val="24"/>
+        </w:rPr>
+        <w:t xml:space="preserve"> </w:t>
+      </w:r>
+    </w:p>
+    <w:p>
+      <w:pPr>
+        <w:pStyle w:val="NoSpacing"/>
+        <w:rPr>
+          <w:rFonts w:ascii="Courier" w:hAnsi="Courier" w:cs="Menlo Regular"/>
+          <w:sz w:val="24"/>
+          <w:szCs w:val="24"/>
+        </w:rPr>
+      </w:pPr>
+      <w:r>
+        <w:rPr>
+          <w:rFonts w:ascii="Courier" w:hAnsi="Courier" w:cs="Menlo Regular"/>
+          <w:sz w:val="24"/>
+          <w:szCs w:val="24"/>
+        </w:rPr>
+        <w:t xml:space="preserve">C              G                          Am                 </w:t>
+      </w:r>
+      <w:r>
+        <w:rPr>
+          <w:rFonts w:ascii="Courier" w:hAnsi="Courier" w:cs="Menlo Regular"/>
+          <w:sz w:val="24"/>
+          <w:szCs w:val="24"/>
+        </w:rPr>
+        <w:t xml:space="preserve"> </w:t>
+      </w:r>
+      <w:r>
+        <w:rPr>
+          <w:rFonts w:ascii="Courier" w:hAnsi="Courier" w:cs="Menlo Regular"/>
+          <w:sz w:val="24"/>
+          <w:szCs w:val="24"/>
+        </w:rPr>
+        <w:t>F</w:t>
+      </w:r>
+    </w:p>
+    <w:p>
+      <w:pPr>
+        <w:pStyle w:val="NoSpacing"/>
+        <w:rPr>
+          <w:rFonts w:ascii="Courier" w:hAnsi="Courier" w:cs="Menlo Regular"/>
+          <w:sz w:val="24"/>
+          <w:szCs w:val="24"/>
+        </w:rPr>
+      </w:pPr>
+      <w:r>
+        <w:rPr>
+          <w:rFonts w:ascii="Courier" w:hAnsi="Courier" w:cs="Menlo Regular"/>
+          <w:sz w:val="24"/>
+          <w:szCs w:val="24"/>
+        </w:rPr>
+        <w:t>Just in ti-i-i-ime I'm so glad you have a one track mind like me</w:t>
+      </w:r>
+    </w:p>
+    <w:p>
+      <w:pPr>
+        <w:pStyle w:val="NoSpacing"/>
+        <w:rPr>
+          <w:rFonts w:ascii="Courier" w:hAnsi="Courier" w:cs="Menlo Regular"/>
+          <w:sz w:val="24"/>
+          <w:szCs w:val="24"/>
+        </w:rPr>
+      </w:pPr>
+      <w:r>
+        <w:rPr>
+          <w:rFonts w:ascii="Courier" w:hAnsi="Courier" w:cs="Menlo Regular"/>
+          <w:sz w:val="24"/>
+          <w:szCs w:val="24"/>
+        </w:rPr>
+        <w:t xml:space="preserve">                   </w:t>
+      </w:r>
+      <w:r>
+        <w:rPr>
+          <w:rFonts w:ascii="Courier" w:hAnsi="Courier" w:cs="Menlo Regular"/>
+          <w:sz w:val="24"/>
+          <w:szCs w:val="24"/>
+        </w:rPr>
+        <w:t xml:space="preserve">C                     </w:t>
+      </w:r>
+      <w:r>
+        <w:rPr>
+          <w:rFonts w:ascii="Courier" w:hAnsi="Courier" w:cs="Menlo Regular"/>
+          <w:sz w:val="24"/>
+          <w:szCs w:val="24"/>
+        </w:rPr>
+        <w:t xml:space="preserve">      G                  Am F-</w:t>
+      </w:r>
+      <w:r>
+        <w:rPr>
+          <w:rFonts w:ascii="Courier" w:hAnsi="Courier" w:cs="Menlo Regular"/>
+          <w:sz w:val="24"/>
+          <w:szCs w:val="24"/>
+        </w:rPr>
+        <w:t>G</w:t>
+      </w:r>
+    </w:p>
+    <w:p>
+      <w:pPr>
+        <w:pStyle w:val="NoSpacing"/>
+        <w:rPr>
+          <w:rFonts w:ascii="Courier" w:hAnsi="Courier" w:cs="Menlo Regular"/>
+          <w:sz w:val="24"/>
+          <w:szCs w:val="24"/>
+        </w:rPr>
+      </w:pPr>
+      <w:r>
+        <w:rPr>
+          <w:rFonts w:ascii="Courier" w:hAnsi="Courier" w:cs="Menlo Regular"/>
+          <w:sz w:val="24"/>
+          <w:szCs w:val="24"/>
+        </w:rPr>
+        <w:t xml:space="preserve">You gave my love </w:t>
+      </w:r>
+      <w:r>
+        <w:rPr>
+          <w:rFonts w:ascii="Courier" w:hAnsi="Courier" w:cs="Menlo Regular"/>
+          <w:sz w:val="24"/>
+          <w:szCs w:val="24"/>
+        </w:rPr>
+        <w:t>direction a game show love con</w:t>
+      </w:r>
+      <w:r>
+        <w:rPr>
+          <w:rFonts w:ascii="Courier" w:hAnsi="Courier" w:cs="Menlo Regular"/>
+          <w:sz w:val="24"/>
+          <w:szCs w:val="24"/>
+        </w:rPr>
+        <w:t>nec</w:t>
+      </w:r>
+      <w:r>
+        <w:rPr>
+          <w:rFonts w:ascii="Courier" w:hAnsi="Courier" w:cs="Menlo Regular"/>
+          <w:sz w:val="24"/>
+          <w:szCs w:val="24"/>
+        </w:rPr>
+        <w:t xml:space="preserve">tion we can't deny </w:t>
+      </w:r>
+    </w:p>
+    <w:p>
+      <w:pPr>
+        <w:pStyle w:val="NoSpacing"/>
+        <w:rPr>
+          <w:rFonts w:ascii="Courier" w:hAnsi="Courier" w:cs="Menlo Regular"/>
+          <w:sz w:val="24"/>
+          <w:szCs w:val="24"/>
+        </w:rPr>
+      </w:pPr>
+      <w:r>
+        <w:rPr>
+          <w:rFonts w:ascii="Courier" w:hAnsi="Courier" w:cs="Menlo Regular"/>
+          <w:sz w:val="24"/>
+          <w:szCs w:val="24"/>
+        </w:rPr>
+        <w:t xml:space="preserve">    C          </w:t>
+      </w:r>
+      <w:r>
+        <w:rPr>
+          <w:rFonts w:ascii="Courier" w:hAnsi="Courier" w:cs="Menlo Regular"/>
+          <w:sz w:val="24"/>
+          <w:szCs w:val="24"/>
+        </w:rPr>
+        <w:t xml:space="preserve">G </w:t>
+      </w:r>
+      <w:r>
+        <w:rPr>
+          <w:rFonts w:ascii="Courier" w:hAnsi="Courier" w:cs="Menlo Regular"/>
+          <w:sz w:val="24"/>
+          <w:szCs w:val="24"/>
+        </w:rPr>
+        <w:t xml:space="preserve">                               Am               </w:t>
+      </w:r>
+      <w:r>
+        <w:rPr>
+          <w:rFonts w:ascii="Courier" w:hAnsi="Courier" w:cs="Menlo Regular"/>
+          <w:sz w:val="24"/>
+          <w:szCs w:val="24"/>
+        </w:rPr>
+        <w:t>F</w:t>
+      </w:r>
+    </w:p>
+    <w:p>
+      <w:pPr>
+        <w:pStyle w:val="NoSpacing"/>
+        <w:rPr>
+          <w:rFonts w:ascii="Courier" w:hAnsi="Courier" w:cs="Menlo Regular"/>
+          <w:sz w:val="24"/>
+          <w:szCs w:val="24"/>
+        </w:rPr>
+      </w:pPr>
+      <w:r>
+        <w:rPr>
+          <w:rFonts w:ascii="Courier" w:hAnsi="Courier" w:cs="Menlo Regular"/>
+          <w:sz w:val="24"/>
+          <w:szCs w:val="24"/>
+        </w:rPr>
+        <w:t xml:space="preserve">I'm so obsessed </w:t>
+      </w:r>
+      <w:r>
+        <w:rPr>
+          <w:rFonts w:ascii="Courier" w:hAnsi="Courier" w:cs="Menlo Regular"/>
+          <w:sz w:val="24"/>
+          <w:szCs w:val="24"/>
+        </w:rPr>
+        <w:t>my he</w:t>
+      </w:r>
+      <w:r>
+        <w:rPr>
+          <w:rFonts w:ascii="Courier" w:hAnsi="Courier" w:cs="Menlo Regular"/>
+          <w:sz w:val="24"/>
+          <w:szCs w:val="24"/>
+        </w:rPr>
+        <w:t>art is bound to beat right out</w:t>
+      </w:r>
+      <w:r>
+        <w:rPr>
+          <w:rFonts w:ascii="Courier" w:hAnsi="Courier" w:cs="Menlo Regular"/>
+          <w:sz w:val="24"/>
+          <w:szCs w:val="24"/>
+        </w:rPr>
+        <w:t xml:space="preserve"> my untrimmed chest</w:t>
+      </w:r>
+    </w:p>
+    <w:p>
+      <w:pPr>
+        <w:pStyle w:val="NoSpacing"/>
+        <w:rPr>
+          <w:rFonts w:ascii="Courier" w:hAnsi="Courier" w:cs="Menlo Regular"/>
+          <w:sz w:val="24"/>
+          <w:szCs w:val="24"/>
+        </w:rPr>
+      </w:pPr>
+      <w:r>
+        <w:rPr>
+          <w:rFonts w:ascii="Courier" w:hAnsi="Courier" w:cs="Menlo Regular"/>
+          <w:sz w:val="24"/>
+          <w:szCs w:val="24"/>
+        </w:rPr>
+        <w:t xml:space="preserve">             C                           G                          Am</w:t>
+      </w:r>
+    </w:p>
+    <w:p>
+      <w:pPr>
+        <w:pStyle w:val="NoSpacing"/>
+        <w:rPr>
+          <w:rFonts w:ascii="Courier" w:hAnsi="Courier" w:cs="Menlo Regular"/>
+          <w:sz w:val="24"/>
+          <w:szCs w:val="24"/>
+        </w:rPr>
+      </w:pPr>
+      <w:r>
+        <w:rPr>
+          <w:rFonts w:ascii="Courier" w:hAnsi="Courier" w:cs="Menlo Regular"/>
+          <w:sz w:val="24"/>
+          <w:szCs w:val="24"/>
+        </w:rPr>
+        <w:t xml:space="preserve">I believe in you like a virgin you're Ma-donna and I'm always gonna wanna </w:t>
+      </w:r>
+    </w:p>
+    <w:p>
+      <w:pPr>
+        <w:pStyle w:val="NoSpacing"/>
+        <w:rPr>
+          <w:rFonts w:ascii="Courier" w:hAnsi="Courier" w:cs="Menlo Regular"/>
+          <w:sz w:val="24"/>
+          <w:szCs w:val="24"/>
+        </w:rPr>
+      </w:pPr>
+      <w:r>
+        <w:rPr>
+          <w:rFonts w:ascii="Courier" w:hAnsi="Courier" w:cs="Menlo Regular"/>
+          <w:sz w:val="24"/>
+          <w:szCs w:val="24"/>
+        </w:rPr>
+        <w:t xml:space="preserve">          F  - </w:t>
+      </w:r>
       <w:r>
         <w:rPr>
           <w:rFonts w:ascii="Courier" w:hAnsi="Courier" w:cs="Menlo Regular"/>
@@ -772,151 +1626,7 @@
           <w:sz w:val="24"/>
           <w:szCs w:val="24"/>
         </w:rPr>
-        <w:t>I knew I wouldn't for-get you and so I went and let you blow my mind</w:t>
-      </w:r>
-    </w:p>
-    <w:p>
-      <w:pPr>
-        <w:pStyle w:val="NoSpacing"/>
-        <w:rPr>
-          <w:rFonts w:ascii="Courier" w:hAnsi="Courier" w:cs="Menlo Regular"/>
-          <w:sz w:val="24"/>
-          <w:szCs w:val="24"/>
-        </w:rPr>
-      </w:pPr>
-      <w:r>
-        <w:rPr>
-          <w:rFonts w:ascii="Courier" w:hAnsi="Courier" w:cs="Menlo Regular"/>
-          <w:sz w:val="24"/>
-          <w:szCs w:val="24"/>
-        </w:rPr>
-        <w:t xml:space="preserve">     C              G                           Am            F</w:t>
-      </w:r>
-    </w:p>
-    <w:p>
-      <w:pPr>
-        <w:pStyle w:val="NoSpacing"/>
-        <w:rPr>
-          <w:rFonts w:ascii="Courier" w:hAnsi="Courier" w:cs="Menlo Regular"/>
-          <w:sz w:val="24"/>
-          <w:szCs w:val="24"/>
-        </w:rPr>
-      </w:pPr>
-      <w:r>
-        <w:rPr>
-          <w:rFonts w:ascii="Courier" w:hAnsi="Courier" w:cs="Menlo Regular"/>
-          <w:sz w:val="24"/>
-          <w:szCs w:val="24"/>
-        </w:rPr>
-        <w:t>Your sweet moonbeam   the smell of you in every single dream I dream</w:t>
-      </w:r>
-    </w:p>
-    <w:p>
-      <w:pPr>
-        <w:pStyle w:val="NoSpacing"/>
-        <w:rPr>
-          <w:rFonts w:ascii="Courier" w:hAnsi="Courier" w:cs="Menlo Regular"/>
-          <w:sz w:val="24"/>
-          <w:szCs w:val="24"/>
-        </w:rPr>
-      </w:pPr>
-      <w:r>
-        <w:rPr>
-          <w:rFonts w:ascii="Courier" w:hAnsi="Courier" w:cs="Menlo Regular"/>
-          <w:sz w:val="24"/>
-          <w:szCs w:val="24"/>
-        </w:rPr>
-        <w:t xml:space="preserve">                   C                    </w:t>
-      </w:r>
-    </w:p>
-    <w:p>
-      <w:pPr>
-        <w:pStyle w:val="NoSpacing"/>
-        <w:rPr>
-          <w:rFonts w:ascii="Courier" w:hAnsi="Courier" w:cs="Menlo Regular"/>
-          <w:sz w:val="24"/>
-          <w:szCs w:val="24"/>
-        </w:rPr>
-      </w:pPr>
-      <w:r>
-        <w:rPr>
-          <w:rFonts w:ascii="Courier" w:hAnsi="Courier" w:cs="Menlo Regular"/>
-          <w:sz w:val="24"/>
-          <w:szCs w:val="24"/>
-        </w:rPr>
-        <w:t>I knew when we col-</w:t>
-      </w:r>
-      <w:proofErr w:type="spellStart"/>
-      <w:r>
-        <w:rPr>
-          <w:rFonts w:ascii="Courier" w:hAnsi="Courier" w:cs="Menlo Regular"/>
-          <w:sz w:val="24"/>
-          <w:szCs w:val="24"/>
-        </w:rPr>
-        <w:t>lided</w:t>
-      </w:r>
-      <w:proofErr w:type="spellEnd"/>
-      <w:r>
-        <w:rPr>
-          <w:rFonts w:ascii="Courier" w:hAnsi="Courier" w:cs="Menlo Regular"/>
-          <w:sz w:val="24"/>
-          <w:szCs w:val="24"/>
-        </w:rPr>
-        <w:t xml:space="preserve"> you're the one </w:t>
-      </w:r>
-    </w:p>
-    <w:p>
-      <w:pPr>
-        <w:pStyle w:val="NoSpacing"/>
-        <w:rPr>
-          <w:rFonts w:ascii="Courier" w:hAnsi="Courier" w:cs="Menlo Regular"/>
-          <w:sz w:val="24"/>
-          <w:szCs w:val="24"/>
-        </w:rPr>
-      </w:pPr>
-      <w:r>
-        <w:rPr>
-          <w:rFonts w:ascii="Courier" w:hAnsi="Courier" w:cs="Menlo Regular"/>
-          <w:sz w:val="24"/>
-          <w:szCs w:val="24"/>
-        </w:rPr>
-        <w:t xml:space="preserve">          G                     Am F G </w:t>
-      </w:r>
-    </w:p>
-    <w:p>
-      <w:pPr>
-        <w:pStyle w:val="NoSpacing"/>
-        <w:rPr>
-          <w:rFonts w:ascii="Courier" w:hAnsi="Courier" w:cs="Menlo Regular"/>
-          <w:sz w:val="24"/>
-          <w:szCs w:val="24"/>
-        </w:rPr>
-      </w:pPr>
-      <w:r>
-        <w:rPr>
-          <w:rFonts w:ascii="Courier" w:hAnsi="Courier" w:cs="Menlo Regular"/>
-          <w:sz w:val="24"/>
-          <w:szCs w:val="24"/>
-        </w:rPr>
-        <w:t>I have de-</w:t>
-      </w:r>
-      <w:proofErr w:type="spellStart"/>
-      <w:r>
-        <w:rPr>
-          <w:rFonts w:ascii="Courier" w:hAnsi="Courier" w:cs="Menlo Regular"/>
-          <w:sz w:val="24"/>
-          <w:szCs w:val="24"/>
-        </w:rPr>
-        <w:t>cided</w:t>
-      </w:r>
-      <w:proofErr w:type="spellEnd"/>
-      <w:r>
-        <w:rPr>
-          <w:rFonts w:ascii="Courier" w:hAnsi="Courier" w:cs="Menlo Regular"/>
-          <w:sz w:val="24"/>
-          <w:szCs w:val="24"/>
-        </w:rPr>
-        <w:t xml:space="preserve"> who's one of my kind</w:t>
+        <w:t>blow your mind</w:t>
       </w:r>
     </w:p>
     <w:p>
@@ -942,6 +1652,7 @@
         <w:pStyle w:val="NoSpacing"/>
         <w:rPr>
           <w:rFonts w:ascii="Courier" w:hAnsi="Courier" w:cs="Menlo Regular"/>
+          <w:b/>
           <w:i/>
           <w:sz w:val="24"/>
           <w:szCs w:val="24"/>
@@ -950,775 +1661,12 @@
       <w:r>
         <w:rPr>
           <w:rFonts w:ascii="Courier" w:hAnsi="Courier" w:cs="Menlo Regular"/>
+          <w:b/>
           <w:i/>
           <w:sz w:val="24"/>
           <w:szCs w:val="24"/>
         </w:rPr>
-        <w:t>[Chorus]</w:t>
-      </w:r>
-    </w:p>
-    <w:p>
-      <w:pPr>
-        <w:pStyle w:val="NoSpacing"/>
-        <w:rPr>
-          <w:rFonts w:ascii="Courier" w:hAnsi="Courier" w:cs="Menlo Regular"/>
-          <w:sz w:val="24"/>
-          <w:szCs w:val="24"/>
-        </w:rPr>
-      </w:pPr>
-      <w:r>
-        <w:rPr>
-          <w:rFonts w:ascii="Courier" w:hAnsi="Courier" w:cs="Menlo Regular"/>
-          <w:sz w:val="24"/>
-          <w:szCs w:val="24"/>
-        </w:rPr>
-        <w:t xml:space="preserve">F         </w:t>
-      </w:r>
-      <w:r>
-        <w:rPr>
-          <w:rFonts w:ascii="Courier" w:hAnsi="Courier" w:cs="Menlo Regular"/>
-          <w:sz w:val="24"/>
-          <w:szCs w:val="24"/>
-        </w:rPr>
-        <w:t xml:space="preserve">      G                 C       </w:t>
-      </w:r>
-      <w:r>
-        <w:rPr>
-          <w:rFonts w:ascii="Courier" w:hAnsi="Courier" w:cs="Menlo Regular"/>
-          <w:sz w:val="24"/>
-          <w:szCs w:val="24"/>
-        </w:rPr>
-        <w:t xml:space="preserve">      F</w:t>
-      </w:r>
-      <w:r>
-        <w:rPr>
-          <w:rFonts w:ascii="Courier" w:hAnsi="Courier" w:cs="Menlo Regular"/>
-          <w:sz w:val="24"/>
-          <w:szCs w:val="24"/>
-        </w:rPr>
-        <w:t xml:space="preserve">     </w:t>
-      </w:r>
-    </w:p>
-    <w:p>
-      <w:pPr>
-        <w:pStyle w:val="NoSpacing"/>
-        <w:rPr>
-          <w:rFonts w:ascii="Courier" w:hAnsi="Courier" w:cs="Menlo Regular"/>
-          <w:sz w:val="24"/>
-          <w:szCs w:val="24"/>
-        </w:rPr>
-      </w:pPr>
-      <w:r>
-        <w:rPr>
-          <w:rFonts w:ascii="Courier" w:hAnsi="Courier" w:cs="Menlo Regular"/>
-          <w:sz w:val="24"/>
-          <w:szCs w:val="24"/>
-        </w:rPr>
-        <w:t xml:space="preserve">Hey soul sister </w:t>
-      </w:r>
-      <w:proofErr w:type="spellStart"/>
-      <w:proofErr w:type="gramStart"/>
-      <w:r>
-        <w:rPr>
-          <w:rFonts w:ascii="Courier" w:hAnsi="Courier" w:cs="Menlo Regular"/>
-          <w:sz w:val="24"/>
-          <w:szCs w:val="24"/>
-        </w:rPr>
-        <w:t>ain't</w:t>
-      </w:r>
-      <w:proofErr w:type="spellEnd"/>
-      <w:proofErr w:type="gramEnd"/>
-      <w:r>
-        <w:rPr>
-          <w:rFonts w:ascii="Courier" w:hAnsi="Courier" w:cs="Menlo Regular"/>
-          <w:sz w:val="24"/>
-          <w:szCs w:val="24"/>
-        </w:rPr>
-        <w:t xml:space="preserve"> that mister </w:t>
-      </w:r>
-      <w:proofErr w:type="spellStart"/>
-      <w:r>
-        <w:rPr>
-          <w:rFonts w:ascii="Courier" w:hAnsi="Courier" w:cs="Menlo Regular"/>
-          <w:sz w:val="24"/>
-          <w:szCs w:val="24"/>
-        </w:rPr>
-        <w:t>mister</w:t>
-      </w:r>
-      <w:proofErr w:type="spellEnd"/>
-      <w:r>
-        <w:rPr>
-          <w:rFonts w:ascii="Courier" w:hAnsi="Courier" w:cs="Menlo Regular"/>
-          <w:sz w:val="24"/>
-          <w:szCs w:val="24"/>
-        </w:rPr>
-        <w:t xml:space="preserve"> on the radio stereo</w:t>
-      </w:r>
-    </w:p>
-    <w:p>
-      <w:pPr>
-        <w:pStyle w:val="NoSpacing"/>
-        <w:rPr>
-          <w:rFonts w:ascii="Courier" w:hAnsi="Courier" w:cs="Menlo Regular"/>
-          <w:sz w:val="24"/>
-          <w:szCs w:val="24"/>
-        </w:rPr>
-      </w:pPr>
-      <w:r>
-        <w:rPr>
-          <w:rFonts w:ascii="Courier" w:hAnsi="Courier" w:cs="Menlo Regular"/>
-          <w:sz w:val="24"/>
-          <w:szCs w:val="24"/>
-        </w:rPr>
-        <w:t xml:space="preserve">    G                </w:t>
-      </w:r>
-      <w:r>
-        <w:rPr>
-          <w:rFonts w:ascii="Courier" w:hAnsi="Courier" w:cs="Menlo Regular"/>
-          <w:sz w:val="24"/>
-          <w:szCs w:val="24"/>
-        </w:rPr>
-        <w:t xml:space="preserve">  C        </w:t>
-      </w:r>
-    </w:p>
-    <w:p>
-      <w:pPr>
-        <w:pStyle w:val="NoSpacing"/>
-        <w:rPr>
-          <w:rFonts w:ascii="Courier" w:hAnsi="Courier" w:cs="Menlo Regular"/>
-          <w:sz w:val="24"/>
-          <w:szCs w:val="24"/>
-        </w:rPr>
-      </w:pPr>
-      <w:r>
-        <w:rPr>
-          <w:rFonts w:ascii="Courier" w:hAnsi="Courier" w:cs="Menlo Regular"/>
-          <w:sz w:val="24"/>
-          <w:szCs w:val="24"/>
-        </w:rPr>
-        <w:t xml:space="preserve">The way you move </w:t>
-      </w:r>
-      <w:proofErr w:type="spellStart"/>
-      <w:proofErr w:type="gramStart"/>
-      <w:r>
-        <w:rPr>
-          <w:rFonts w:ascii="Courier" w:hAnsi="Courier" w:cs="Menlo Regular"/>
-          <w:sz w:val="24"/>
-          <w:szCs w:val="24"/>
-        </w:rPr>
-        <w:t>ain</w:t>
-      </w:r>
-      <w:r>
-        <w:rPr>
-          <w:rFonts w:ascii="Courier" w:hAnsi="Courier" w:cs="Menlo Regular"/>
-          <w:sz w:val="24"/>
-          <w:szCs w:val="24"/>
-        </w:rPr>
-        <w:t>’</w:t>
-      </w:r>
-      <w:r>
-        <w:rPr>
-          <w:rFonts w:ascii="Courier" w:hAnsi="Courier" w:cs="Menlo Regular"/>
-          <w:sz w:val="24"/>
-          <w:szCs w:val="24"/>
-        </w:rPr>
-        <w:t>t</w:t>
-      </w:r>
-      <w:proofErr w:type="spellEnd"/>
-      <w:proofErr w:type="gramEnd"/>
-      <w:r>
-        <w:rPr>
-          <w:rFonts w:ascii="Courier" w:hAnsi="Courier" w:cs="Menlo Regular"/>
-          <w:sz w:val="24"/>
-          <w:szCs w:val="24"/>
-        </w:rPr>
-        <w:t xml:space="preserve"> fair you know</w:t>
-      </w:r>
-    </w:p>
-    <w:p>
-      <w:pPr>
-        <w:pStyle w:val="NoSpacing"/>
-        <w:rPr>
-          <w:rFonts w:ascii="Courier" w:hAnsi="Courier" w:cs="Menlo Regular"/>
-          <w:sz w:val="24"/>
-          <w:szCs w:val="24"/>
-        </w:rPr>
-      </w:pPr>
-      <w:r>
-        <w:rPr>
-          <w:rFonts w:ascii="Courier" w:hAnsi="Courier" w:cs="Menlo Regular"/>
-          <w:sz w:val="24"/>
-          <w:szCs w:val="24"/>
-        </w:rPr>
-        <w:t xml:space="preserve">F       </w:t>
-      </w:r>
-      <w:r>
-        <w:rPr>
-          <w:rFonts w:ascii="Courier" w:hAnsi="Courier" w:cs="Menlo Regular"/>
-          <w:sz w:val="24"/>
-          <w:szCs w:val="24"/>
-        </w:rPr>
-        <w:t xml:space="preserve">        G               C       </w:t>
-      </w:r>
-      <w:r>
-        <w:rPr>
-          <w:rFonts w:ascii="Courier" w:hAnsi="Courier" w:cs="Menlo Regular"/>
-          <w:sz w:val="24"/>
-          <w:szCs w:val="24"/>
-        </w:rPr>
-        <w:t xml:space="preserve">      F            </w:t>
-      </w:r>
-      <w:r>
-        <w:rPr>
-          <w:rFonts w:ascii="Courier" w:hAnsi="Courier" w:cs="Menlo Regular"/>
-          <w:sz w:val="24"/>
-          <w:szCs w:val="24"/>
-        </w:rPr>
-        <w:t xml:space="preserve">  </w:t>
-      </w:r>
-      <w:r>
-        <w:rPr>
-          <w:rFonts w:ascii="Courier" w:hAnsi="Courier" w:cs="Menlo Regular"/>
-          <w:sz w:val="24"/>
-          <w:szCs w:val="24"/>
-        </w:rPr>
-        <w:t>G</w:t>
-      </w:r>
-      <w:r>
-        <w:rPr>
-          <w:rFonts w:ascii="Courier" w:hAnsi="Courier" w:cs="Menlo Regular"/>
-          <w:sz w:val="24"/>
-          <w:szCs w:val="24"/>
-        </w:rPr>
-        <w:t xml:space="preserve">    C</w:t>
-      </w:r>
-    </w:p>
-    <w:p>
-      <w:pPr>
-        <w:pStyle w:val="NoSpacing"/>
-        <w:rPr>
-          <w:rFonts w:ascii="Courier" w:hAnsi="Courier" w:cs="Menlo Regular"/>
-          <w:sz w:val="24"/>
-          <w:szCs w:val="24"/>
-        </w:rPr>
-      </w:pPr>
-      <w:r>
-        <w:rPr>
-          <w:rFonts w:ascii="Courier" w:hAnsi="Courier" w:cs="Menlo Regular"/>
-          <w:sz w:val="24"/>
-          <w:szCs w:val="24"/>
-        </w:rPr>
-        <w:t>Hey soul sister I don't wan</w:t>
-      </w:r>
-      <w:r>
-        <w:rPr>
-          <w:rFonts w:ascii="Courier" w:hAnsi="Courier" w:cs="Menlo Regular"/>
-          <w:sz w:val="24"/>
-          <w:szCs w:val="24"/>
-        </w:rPr>
-        <w:t>t to miss a single thing you do</w:t>
-      </w:r>
-      <w:r>
-        <w:rPr>
-          <w:rFonts w:ascii="Courier" w:hAnsi="Courier" w:cs="Menlo Regular"/>
-          <w:sz w:val="24"/>
-          <w:szCs w:val="24"/>
-        </w:rPr>
-        <w:t>-o-o</w:t>
-      </w:r>
-      <w:r>
-        <w:rPr>
-          <w:rFonts w:ascii="Courier" w:hAnsi="Courier" w:cs="Menlo Regular"/>
-          <w:sz w:val="24"/>
-          <w:szCs w:val="24"/>
-        </w:rPr>
-        <w:t xml:space="preserve"> </w:t>
-      </w:r>
-      <w:proofErr w:type="gramStart"/>
-      <w:r>
-        <w:rPr>
-          <w:rFonts w:ascii="Courier" w:hAnsi="Courier" w:cs="Menlo Regular"/>
-          <w:sz w:val="24"/>
-          <w:szCs w:val="24"/>
-        </w:rPr>
-        <w:t>to-night</w:t>
-      </w:r>
-      <w:proofErr w:type="gramEnd"/>
-    </w:p>
-    <w:p>
-      <w:pPr>
-        <w:pStyle w:val="NoSpacing"/>
-        <w:rPr>
-          <w:rFonts w:ascii="Courier" w:hAnsi="Courier" w:cs="Menlo Regular"/>
-          <w:sz w:val="24"/>
-          <w:szCs w:val="24"/>
-        </w:rPr>
-      </w:pPr>
-    </w:p>
-    <w:p>
-      <w:pPr>
-        <w:pStyle w:val="NoSpacing"/>
-        <w:rPr>
-          <w:rFonts w:ascii="Courier" w:hAnsi="Courier" w:cs="Menlo Regular"/>
-          <w:sz w:val="24"/>
-          <w:szCs w:val="24"/>
-        </w:rPr>
-      </w:pPr>
-      <w:r>
-        <w:rPr>
-          <w:rFonts w:ascii="Courier" w:hAnsi="Courier" w:cs="Menlo Regular"/>
-          <w:sz w:val="24"/>
-          <w:szCs w:val="24"/>
-        </w:rPr>
-        <w:t xml:space="preserve">    G                Am              F</w:t>
-      </w:r>
-    </w:p>
-    <w:p>
-      <w:pPr>
-        <w:pStyle w:val="NoSpacing"/>
-        <w:rPr>
-          <w:rFonts w:ascii="Courier" w:hAnsi="Courier" w:cs="Menlo Regular"/>
-          <w:sz w:val="24"/>
-          <w:szCs w:val="24"/>
-        </w:rPr>
-      </w:pPr>
-      <w:r>
-        <w:rPr>
-          <w:rFonts w:ascii="Courier" w:hAnsi="Courier" w:cs="Menlo Regular"/>
-          <w:sz w:val="24"/>
-          <w:szCs w:val="24"/>
-        </w:rPr>
-        <w:t>Hey-ay, H</w:t>
-      </w:r>
-      <w:r>
-        <w:rPr>
-          <w:rFonts w:ascii="Courier" w:hAnsi="Courier" w:cs="Menlo Regular"/>
-          <w:sz w:val="24"/>
-          <w:szCs w:val="24"/>
-        </w:rPr>
-        <w:t>ey-ay-AY-ay-ay, Hey-ay-AY-ay-ay</w:t>
-      </w:r>
-      <w:r>
-        <w:rPr>
-          <w:rFonts w:ascii="Courier" w:hAnsi="Courier" w:cs="Menlo Regular"/>
-          <w:sz w:val="24"/>
-          <w:szCs w:val="24"/>
-        </w:rPr>
-        <w:t xml:space="preserve"> </w:t>
-      </w:r>
-    </w:p>
-    <w:p>
-      <w:pPr>
-        <w:pStyle w:val="NoSpacing"/>
-        <w:rPr>
-          <w:rFonts w:ascii="Courier" w:hAnsi="Courier" w:cs="Menlo Regular"/>
-          <w:sz w:val="24"/>
-          <w:szCs w:val="24"/>
-        </w:rPr>
-      </w:pPr>
-      <w:r>
-        <w:rPr>
-          <w:rFonts w:ascii="Courier" w:hAnsi="Courier" w:cs="Menlo Regular"/>
-          <w:sz w:val="24"/>
-          <w:szCs w:val="24"/>
-        </w:rPr>
-        <w:t xml:space="preserve">C              G                          Am                 </w:t>
-      </w:r>
-      <w:r>
-        <w:rPr>
-          <w:rFonts w:ascii="Courier" w:hAnsi="Courier" w:cs="Menlo Regular"/>
-          <w:sz w:val="24"/>
-          <w:szCs w:val="24"/>
-        </w:rPr>
-        <w:t xml:space="preserve"> </w:t>
-      </w:r>
-      <w:r>
-        <w:rPr>
-          <w:rFonts w:ascii="Courier" w:hAnsi="Courier" w:cs="Menlo Regular"/>
-          <w:sz w:val="24"/>
-          <w:szCs w:val="24"/>
-        </w:rPr>
-        <w:t>F</w:t>
-      </w:r>
-    </w:p>
-    <w:p>
-      <w:pPr>
-        <w:pStyle w:val="NoSpacing"/>
-        <w:rPr>
-          <w:rFonts w:ascii="Courier" w:hAnsi="Courier" w:cs="Menlo Regular"/>
-          <w:sz w:val="24"/>
-          <w:szCs w:val="24"/>
-        </w:rPr>
-      </w:pPr>
-      <w:r>
-        <w:rPr>
-          <w:rFonts w:ascii="Courier" w:hAnsi="Courier" w:cs="Menlo Regular"/>
-          <w:sz w:val="24"/>
-          <w:szCs w:val="24"/>
-        </w:rPr>
-        <w:t xml:space="preserve">Just in </w:t>
-      </w:r>
-      <w:proofErr w:type="spellStart"/>
-      <w:r>
-        <w:rPr>
-          <w:rFonts w:ascii="Courier" w:hAnsi="Courier" w:cs="Menlo Regular"/>
-          <w:sz w:val="24"/>
-          <w:szCs w:val="24"/>
-        </w:rPr>
-        <w:t>ti-i-i-ime</w:t>
-      </w:r>
-      <w:proofErr w:type="spellEnd"/>
-      <w:r>
-        <w:rPr>
-          <w:rFonts w:ascii="Courier" w:hAnsi="Courier" w:cs="Menlo Regular"/>
-          <w:sz w:val="24"/>
-          <w:szCs w:val="24"/>
-        </w:rPr>
-        <w:t xml:space="preserve"> I'm so glad you have a </w:t>
-      </w:r>
-      <w:proofErr w:type="gramStart"/>
-      <w:r>
-        <w:rPr>
-          <w:rFonts w:ascii="Courier" w:hAnsi="Courier" w:cs="Menlo Regular"/>
-          <w:sz w:val="24"/>
-          <w:szCs w:val="24"/>
-        </w:rPr>
-        <w:t>one track</w:t>
-      </w:r>
-      <w:proofErr w:type="gramEnd"/>
-      <w:r>
-        <w:rPr>
-          <w:rFonts w:ascii="Courier" w:hAnsi="Courier" w:cs="Menlo Regular"/>
-          <w:sz w:val="24"/>
-          <w:szCs w:val="24"/>
-        </w:rPr>
-        <w:t xml:space="preserve"> mind like me</w:t>
-      </w:r>
-    </w:p>
-    <w:p>
-      <w:pPr>
-        <w:pStyle w:val="NoSpacing"/>
-        <w:rPr>
-          <w:rFonts w:ascii="Courier" w:hAnsi="Courier" w:cs="Menlo Regular"/>
-          <w:sz w:val="24"/>
-          <w:szCs w:val="24"/>
-        </w:rPr>
-      </w:pPr>
-      <w:r>
-        <w:rPr>
-          <w:rFonts w:ascii="Courier" w:hAnsi="Courier" w:cs="Menlo Regular"/>
-          <w:sz w:val="24"/>
-          <w:szCs w:val="24"/>
-        </w:rPr>
-        <w:t xml:space="preserve">                   </w:t>
-      </w:r>
-      <w:r>
-        <w:rPr>
-          <w:rFonts w:ascii="Courier" w:hAnsi="Courier" w:cs="Menlo Regular"/>
-          <w:sz w:val="24"/>
-          <w:szCs w:val="24"/>
-        </w:rPr>
-        <w:t xml:space="preserve">C                     </w:t>
-      </w:r>
-      <w:r>
-        <w:rPr>
-          <w:rFonts w:ascii="Courier" w:hAnsi="Courier" w:cs="Menlo Regular"/>
-          <w:sz w:val="24"/>
-          <w:szCs w:val="24"/>
-        </w:rPr>
-        <w:t xml:space="preserve">      G                  Am   F G</w:t>
-      </w:r>
-    </w:p>
-    <w:p>
-      <w:pPr>
-        <w:pStyle w:val="NoSpacing"/>
-        <w:rPr>
-          <w:rFonts w:ascii="Courier" w:hAnsi="Courier" w:cs="Menlo Regular"/>
-          <w:sz w:val="24"/>
-          <w:szCs w:val="24"/>
-        </w:rPr>
-      </w:pPr>
-      <w:r>
-        <w:rPr>
-          <w:rFonts w:ascii="Courier" w:hAnsi="Courier" w:cs="Menlo Regular"/>
-          <w:sz w:val="24"/>
-          <w:szCs w:val="24"/>
-        </w:rPr>
-        <w:t xml:space="preserve">You gave my love </w:t>
-      </w:r>
-      <w:r>
-        <w:rPr>
-          <w:rFonts w:ascii="Courier" w:hAnsi="Courier" w:cs="Menlo Regular"/>
-          <w:sz w:val="24"/>
-          <w:szCs w:val="24"/>
-        </w:rPr>
-        <w:t>direction a game show love con</w:t>
-      </w:r>
-      <w:r>
-        <w:rPr>
-          <w:rFonts w:ascii="Courier" w:hAnsi="Courier" w:cs="Menlo Regular"/>
-          <w:sz w:val="24"/>
-          <w:szCs w:val="24"/>
-        </w:rPr>
-        <w:t>nec</w:t>
-      </w:r>
-      <w:r>
-        <w:rPr>
-          <w:rFonts w:ascii="Courier" w:hAnsi="Courier" w:cs="Menlo Regular"/>
-          <w:sz w:val="24"/>
-          <w:szCs w:val="24"/>
-        </w:rPr>
-        <w:t>tion we can't deny-y-</w:t>
-      </w:r>
-      <w:proofErr w:type="spellStart"/>
-      <w:r>
-        <w:rPr>
-          <w:rFonts w:ascii="Courier" w:hAnsi="Courier" w:cs="Menlo Regular"/>
-          <w:sz w:val="24"/>
-          <w:szCs w:val="24"/>
-        </w:rPr>
-        <w:t>yyy</w:t>
-      </w:r>
-      <w:proofErr w:type="spellEnd"/>
-    </w:p>
-    <w:p>
-      <w:pPr>
-        <w:pStyle w:val="NoSpacing"/>
-        <w:rPr>
-          <w:rFonts w:ascii="Courier" w:hAnsi="Courier" w:cs="Menlo Regular"/>
-          <w:sz w:val="24"/>
-          <w:szCs w:val="24"/>
-        </w:rPr>
-      </w:pPr>
-      <w:r>
-        <w:rPr>
-          <w:rFonts w:ascii="Courier" w:hAnsi="Courier" w:cs="Menlo Regular"/>
-          <w:sz w:val="24"/>
-          <w:szCs w:val="24"/>
-        </w:rPr>
-        <w:t xml:space="preserve">    C          </w:t>
-      </w:r>
-      <w:r>
-        <w:rPr>
-          <w:rFonts w:ascii="Courier" w:hAnsi="Courier" w:cs="Menlo Regular"/>
-          <w:sz w:val="24"/>
-          <w:szCs w:val="24"/>
-        </w:rPr>
-        <w:t xml:space="preserve">G </w:t>
-      </w:r>
-      <w:r>
-        <w:rPr>
-          <w:rFonts w:ascii="Courier" w:hAnsi="Courier" w:cs="Menlo Regular"/>
-          <w:sz w:val="24"/>
-          <w:szCs w:val="24"/>
-        </w:rPr>
-        <w:t xml:space="preserve">                               Am               </w:t>
-      </w:r>
-      <w:r>
-        <w:rPr>
-          <w:rFonts w:ascii="Courier" w:hAnsi="Courier" w:cs="Menlo Regular"/>
-          <w:sz w:val="24"/>
-          <w:szCs w:val="24"/>
-        </w:rPr>
-        <w:t>F</w:t>
-      </w:r>
-    </w:p>
-    <w:p>
-      <w:pPr>
-        <w:pStyle w:val="NoSpacing"/>
-        <w:rPr>
-          <w:rFonts w:ascii="Courier" w:hAnsi="Courier" w:cs="Menlo Regular"/>
-          <w:sz w:val="24"/>
-          <w:szCs w:val="24"/>
-        </w:rPr>
-      </w:pPr>
-      <w:r>
-        <w:rPr>
-          <w:rFonts w:ascii="Courier" w:hAnsi="Courier" w:cs="Menlo Regular"/>
-          <w:sz w:val="24"/>
-          <w:szCs w:val="24"/>
-        </w:rPr>
-        <w:t xml:space="preserve">I'm so obsessed </w:t>
-      </w:r>
-      <w:r>
-        <w:rPr>
-          <w:rFonts w:ascii="Courier" w:hAnsi="Courier" w:cs="Menlo Regular"/>
-          <w:sz w:val="24"/>
-          <w:szCs w:val="24"/>
-        </w:rPr>
-        <w:t>my he</w:t>
-      </w:r>
-      <w:r>
-        <w:rPr>
-          <w:rFonts w:ascii="Courier" w:hAnsi="Courier" w:cs="Menlo Regular"/>
-          <w:sz w:val="24"/>
-          <w:szCs w:val="24"/>
-        </w:rPr>
-        <w:t>art is bound to beat right out</w:t>
-      </w:r>
-      <w:r>
-        <w:rPr>
-          <w:rFonts w:ascii="Courier" w:hAnsi="Courier" w:cs="Menlo Regular"/>
-          <w:sz w:val="24"/>
-          <w:szCs w:val="24"/>
-        </w:rPr>
-        <w:t xml:space="preserve"> my untrimmed chest</w:t>
-      </w:r>
-    </w:p>
-    <w:p>
-      <w:pPr>
-        <w:pStyle w:val="NoSpacing"/>
-        <w:rPr>
-          <w:rFonts w:ascii="Courier" w:hAnsi="Courier" w:cs="Menlo Regular"/>
-          <w:sz w:val="24"/>
-          <w:szCs w:val="24"/>
-        </w:rPr>
-      </w:pPr>
-      <w:r>
-        <w:rPr>
-          <w:rFonts w:ascii="Courier" w:hAnsi="Courier" w:cs="Menlo Regular"/>
-          <w:sz w:val="24"/>
-          <w:szCs w:val="24"/>
-        </w:rPr>
-        <w:t xml:space="preserve">             C                           G                          Am</w:t>
-      </w:r>
-    </w:p>
-    <w:p>
-      <w:pPr>
-        <w:pStyle w:val="NoSpacing"/>
-        <w:rPr>
-          <w:rFonts w:ascii="Courier" w:hAnsi="Courier" w:cs="Menlo Regular"/>
-          <w:sz w:val="24"/>
-          <w:szCs w:val="24"/>
-        </w:rPr>
-      </w:pPr>
-      <w:r>
-        <w:rPr>
-          <w:rFonts w:ascii="Courier" w:hAnsi="Courier" w:cs="Menlo Regular"/>
-          <w:sz w:val="24"/>
-          <w:szCs w:val="24"/>
-        </w:rPr>
-        <w:t xml:space="preserve">I believe in you like a virgin you're Ma-donna and I'm always </w:t>
-      </w:r>
-      <w:proofErr w:type="spellStart"/>
-      <w:r>
-        <w:rPr>
-          <w:rFonts w:ascii="Courier" w:hAnsi="Courier" w:cs="Menlo Regular"/>
-          <w:sz w:val="24"/>
-          <w:szCs w:val="24"/>
-        </w:rPr>
-        <w:t>gonna</w:t>
-      </w:r>
-      <w:proofErr w:type="spellEnd"/>
-      <w:r>
-        <w:rPr>
-          <w:rFonts w:ascii="Courier" w:hAnsi="Courier" w:cs="Menlo Regular"/>
-          <w:sz w:val="24"/>
-          <w:szCs w:val="24"/>
-        </w:rPr>
-        <w:t xml:space="preserve"> </w:t>
-      </w:r>
-      <w:proofErr w:type="spellStart"/>
-      <w:r>
-        <w:rPr>
-          <w:rFonts w:ascii="Courier" w:hAnsi="Courier" w:cs="Menlo Regular"/>
-          <w:sz w:val="24"/>
-          <w:szCs w:val="24"/>
-        </w:rPr>
-        <w:t>wanna</w:t>
-      </w:r>
-      <w:proofErr w:type="spellEnd"/>
-      <w:r>
-        <w:rPr>
-          <w:rFonts w:ascii="Courier" w:hAnsi="Courier" w:cs="Menlo Regular"/>
-          <w:sz w:val="24"/>
-          <w:szCs w:val="24"/>
-        </w:rPr>
-        <w:t xml:space="preserve"> </w:t>
-      </w:r>
-    </w:p>
-    <w:p>
-      <w:pPr>
-        <w:pStyle w:val="NoSpacing"/>
-        <w:rPr>
-          <w:rFonts w:ascii="Courier" w:hAnsi="Courier" w:cs="Menlo Regular"/>
-          <w:sz w:val="24"/>
-          <w:szCs w:val="24"/>
-        </w:rPr>
-      </w:pPr>
-      <w:r>
-        <w:rPr>
-          <w:rFonts w:ascii="Courier" w:hAnsi="Courier" w:cs="Menlo Regular"/>
-          <w:sz w:val="24"/>
-          <w:szCs w:val="24"/>
-        </w:rPr>
-        <w:t xml:space="preserve">          F    G</w:t>
-      </w:r>
-    </w:p>
-    <w:p>
-      <w:pPr>
-        <w:pStyle w:val="NoSpacing"/>
-        <w:rPr>
-          <w:rFonts w:ascii="Courier" w:hAnsi="Courier" w:cs="Menlo Regular"/>
-          <w:sz w:val="24"/>
-          <w:szCs w:val="24"/>
-        </w:rPr>
-      </w:pPr>
-      <w:proofErr w:type="gramStart"/>
-      <w:r>
-        <w:rPr>
-          <w:rFonts w:ascii="Courier" w:hAnsi="Courier" w:cs="Menlo Regular"/>
-          <w:sz w:val="24"/>
-          <w:szCs w:val="24"/>
-        </w:rPr>
-        <w:t>blow</w:t>
-      </w:r>
-      <w:proofErr w:type="gramEnd"/>
-      <w:r>
-        <w:rPr>
-          <w:rFonts w:ascii="Courier" w:hAnsi="Courier" w:cs="Menlo Regular"/>
-          <w:sz w:val="24"/>
-          <w:szCs w:val="24"/>
-        </w:rPr>
-        <w:t xml:space="preserve"> your mind</w:t>
-      </w:r>
-    </w:p>
-    <w:p>
-      <w:pPr>
-        <w:pStyle w:val="NoSpacing"/>
-        <w:rPr>
-          <w:rFonts w:ascii="Courier" w:hAnsi="Courier" w:cs="Menlo Regular"/>
-          <w:sz w:val="24"/>
-          <w:szCs w:val="24"/>
-        </w:rPr>
-      </w:pPr>
-      <w:r>
-        <w:rPr>
-          <w:rFonts w:ascii="Courier" w:hAnsi="Courier" w:cs="Menlo Regular"/>
-          <w:sz w:val="24"/>
-          <w:szCs w:val="24"/>
-        </w:rPr>
-        <w:t xml:space="preserve"> </w:t>
-      </w:r>
-    </w:p>
-    <w:p>
-      <w:pPr>
-        <w:pStyle w:val="NoSpacing"/>
-        <w:rPr>
-          <w:rFonts w:ascii="Courier" w:hAnsi="Courier" w:cs="Menlo Regular"/>
-          <w:i/>
-          <w:sz w:val="24"/>
-          <w:szCs w:val="24"/>
-        </w:rPr>
-      </w:pPr>
-      <w:r>
-        <w:rPr>
-          <w:rFonts w:ascii="Courier" w:hAnsi="Courier" w:cs="Menlo Regular"/>
-          <w:i/>
-          <w:sz w:val="24"/>
-          <w:szCs w:val="24"/>
-        </w:rPr>
-        <w:t>[Repeat Chorus]</w:t>
+        <w:t>(Repeat Chorus)</w:t>
       </w:r>
     </w:p>
     <w:p>
@@ -1791,25 +1739,7 @@
           <w:sz w:val="24"/>
           <w:szCs w:val="24"/>
         </w:rPr>
-        <w:t xml:space="preserve">atching </w:t>
-      </w:r>
-      <w:proofErr w:type="spellStart"/>
-      <w:r>
-        <w:rPr>
-          <w:rFonts w:ascii="Courier" w:hAnsi="Courier" w:cs="Menlo Regular"/>
-          <w:sz w:val="24"/>
-          <w:szCs w:val="24"/>
-        </w:rPr>
-        <w:t>you's</w:t>
-      </w:r>
-      <w:proofErr w:type="spellEnd"/>
-      <w:r>
-        <w:rPr>
-          <w:rFonts w:ascii="Courier" w:hAnsi="Courier" w:cs="Menlo Regular"/>
-          <w:sz w:val="24"/>
-          <w:szCs w:val="24"/>
-        </w:rPr>
-        <w:t xml:space="preserve"> the only drug I need</w:t>
+        <w:t>atching you's the only drug I need</w:t>
       </w:r>
     </w:p>
     <w:p>
@@ -1913,18 +1843,8 @@
           <w:sz w:val="24"/>
           <w:szCs w:val="24"/>
         </w:rPr>
-        <w:t>I can be myself now final-</w:t>
-      </w:r>
-      <w:proofErr w:type="spellStart"/>
-      <w:r>
-        <w:rPr>
-          <w:rFonts w:ascii="Courier" w:hAnsi="Courier" w:cs="Menlo Regular"/>
-          <w:sz w:val="24"/>
-          <w:szCs w:val="24"/>
-        </w:rPr>
-        <w:t>ly</w:t>
-      </w:r>
-      <w:proofErr w:type="spellEnd"/>
+        <w:t>I can be myself now final-ly</w:t>
+      </w:r>
       <w:r>
         <w:rPr>
           <w:rFonts w:ascii="Courier" w:hAnsi="Courier" w:cs="Menlo Regular"/>
@@ -1965,7 +1885,15 @@
           <w:sz w:val="24"/>
           <w:szCs w:val="24"/>
         </w:rPr>
-        <w:t>F       G</w:t>
+        <w:t>F   -</w:t>
+      </w:r>
+      <w:r>
+        <w:rPr>
+          <w:rFonts w:ascii="Courier" w:hAnsi="Courier" w:cs="Menlo Regular"/>
+          <w:sz w:val="24"/>
+          <w:szCs w:val="24"/>
+        </w:rPr>
+        <w:t xml:space="preserve">   G</w:t>
       </w:r>
     </w:p>
     <w:p>
@@ -2009,6 +1937,7 @@
         <w:pStyle w:val="NoSpacing"/>
         <w:rPr>
           <w:rFonts w:ascii="Courier" w:hAnsi="Courier" w:cs="Menlo Regular"/>
+          <w:b/>
           <w:i/>
           <w:sz w:val="24"/>
           <w:szCs w:val="24"/>
@@ -2017,11 +1946,12 @@
       <w:r>
         <w:rPr>
           <w:rFonts w:ascii="Courier" w:hAnsi="Courier" w:cs="Menlo Regular"/>
+          <w:b/>
           <w:i/>
           <w:sz w:val="24"/>
           <w:szCs w:val="24"/>
         </w:rPr>
-        <w:t>[Repeat Chorus]</w:t>
+        <w:t>(Repeat Chorus)</w:t>
       </w:r>
     </w:p>
     <w:p>
@@ -2067,31 +1997,47 @@
         </w:rPr>
         <w:t xml:space="preserve"> </w:t>
       </w:r>
-      <w:proofErr w:type="gramStart"/>
-      <w:r>
-        <w:rPr>
-          <w:rFonts w:ascii="Courier" w:hAnsi="Courier" w:cs="Menlo Regular"/>
-          <w:sz w:val="24"/>
-          <w:szCs w:val="24"/>
-        </w:rPr>
-        <w:t>F  G</w:t>
-      </w:r>
-      <w:proofErr w:type="gramEnd"/>
-      <w:r>
-        <w:rPr>
-          <w:rFonts w:ascii="Courier" w:hAnsi="Courier" w:cs="Menlo Regular"/>
-          <w:sz w:val="24"/>
-          <w:szCs w:val="24"/>
-        </w:rPr>
-        <w:t xml:space="preserve"> </w:t>
-      </w:r>
-      <w:r>
-        <w:rPr>
-          <w:rFonts w:ascii="Courier" w:hAnsi="Courier" w:cs="Menlo Regular"/>
-          <w:sz w:val="24"/>
-          <w:szCs w:val="24"/>
-        </w:rPr>
-        <w:t xml:space="preserve">    C</w:t>
+      <w:r>
+        <w:rPr>
+          <w:rFonts w:ascii="Courier" w:hAnsi="Courier" w:cs="Menlo Regular"/>
+          <w:sz w:val="24"/>
+          <w:szCs w:val="24"/>
+        </w:rPr>
+        <w:t xml:space="preserve">F </w:t>
+      </w:r>
+      <w:r>
+        <w:rPr>
+          <w:rFonts w:ascii="Courier" w:hAnsi="Courier" w:cs="Menlo Regular"/>
+          <w:sz w:val="24"/>
+          <w:szCs w:val="24"/>
+        </w:rPr>
+        <w:t>-</w:t>
+      </w:r>
+      <w:r>
+        <w:rPr>
+          <w:rFonts w:ascii="Courier" w:hAnsi="Courier" w:cs="Menlo Regular"/>
+          <w:sz w:val="24"/>
+          <w:szCs w:val="24"/>
+        </w:rPr>
+        <w:t xml:space="preserve"> G </w:t>
+      </w:r>
+      <w:r>
+        <w:rPr>
+          <w:rFonts w:ascii="Courier" w:hAnsi="Courier" w:cs="Menlo Regular"/>
+          <w:sz w:val="24"/>
+          <w:szCs w:val="24"/>
+        </w:rPr>
+        <w:t xml:space="preserve">   </w:t>
+      </w:r>
+      <w:bookmarkStart w:id="0" w:name="_GoBack"/>
+      <w:bookmarkEnd w:id="0"/>
+      <w:r>
+        <w:rPr>
+          <w:rFonts w:ascii="Courier" w:hAnsi="Courier" w:cs="Menlo Regular"/>
+          <w:sz w:val="24"/>
+          <w:szCs w:val="24"/>
+        </w:rPr>
+        <w:t>C</w:t>
       </w:r>
     </w:p>
     <w:p>
@@ -2121,12 +2067,12 @@
       </w:r>
     </w:p>
     <w:sectPr>
-      <w:headerReference w:type="even" r:id="rId11"/>
-      <w:headerReference w:type="default" r:id="rId12"/>
-      <w:footerReference w:type="even" r:id="rId13"/>
-      <w:footerReference w:type="default" r:id="rId14"/>
-      <w:headerReference w:type="first" r:id="rId15"/>
-      <w:footerReference w:type="first" r:id="rId16"/>
+      <w:headerReference w:type="even" r:id="rId15"/>
+      <w:headerReference w:type="default" r:id="rId16"/>
+      <w:footerReference w:type="even" r:id="rId17"/>
+      <w:footerReference w:type="default" r:id="rId18"/>
+      <w:headerReference w:type="first" r:id="rId19"/>
+      <w:footerReference w:type="first" r:id="rId20"/>
       <w:pgSz w:w="12240" w:h="15840"/>
       <w:pgMar w:top="720" w:right="720" w:bottom="720" w:left="720" w:header="720" w:footer="720" w:gutter="0"/>
       <w:cols w:space="720"/>
@@ -2181,7 +2127,6 @@
         <w:b/>
       </w:rPr>
     </w:pPr>
-    <w:proofErr w:type="gramStart"/>
     <w:r>
       <w:rPr>
         <w:rFonts w:ascii="Courier" w:hAnsi="Courier" w:cs="Menlo Regular"/>
@@ -2189,7 +2134,6 @@
       </w:rPr>
       <w:t>ameliaplaysukulele.com</w:t>
     </w:r>
-    <w:proofErr w:type="gramEnd"/>
     <w:r>
       <w:rPr>
         <w:rFonts w:ascii="Courier" w:hAnsi="Courier" w:cs="Menlo Regular"/>

</xml_diff>